<commit_message>
doc(supports): Update ECOE documents
</commit_message>
<xml_diff>
--- a/b-UnitesEnseignement/ECOE/S-254-PrincipesECOE - ComplémentEntreprises.docx
+++ b/b-UnitesEnseignement/ECOE/S-254-PrincipesECOE - ComplémentEntreprises.docx
@@ -789,7 +789,6 @@
           <w:sz w:val="22"/>
           <w:szCs w:val="22"/>
         </w:rPr>
-        <w:lastRenderedPageBreak/>
         <w:t xml:space="preserve">Une forme de société ne vous a pas été évoquée : cela de la société dite en Commandite. Il y en aurait environ 1'200 à ce jour en Suisse : </w:t>
       </w:r>
     </w:p>
@@ -811,7 +810,25 @@
             <w:sz w:val="22"/>
             <w:szCs w:val="22"/>
           </w:rPr>
-          <w:t>https://www.kmu.admin.ch/kmu/fr/home/savoir-pratique/creation-pme/differentes-formes-juridiques/societe-en-commandite.html</w:t>
+          <w:t>https://www.kmu.admin.ch/kmu/fr/home/savoir-pratique/creation-pme/differentes-forme</w:t>
+        </w:r>
+        <w:r>
+          <w:rPr>
+            <w:rStyle w:val="Lienhypertexte"/>
+            <w:rFonts w:ascii="Century Gothic" w:hAnsi="Century Gothic"/>
+            <w:sz w:val="22"/>
+            <w:szCs w:val="22"/>
+          </w:rPr>
+          <w:t>s</w:t>
+        </w:r>
+        <w:r>
+          <w:rPr>
+            <w:rStyle w:val="Lienhypertexte"/>
+            <w:rFonts w:ascii="Century Gothic" w:hAnsi="Century Gothic"/>
+            <w:sz w:val="22"/>
+            <w:szCs w:val="22"/>
+          </w:rPr>
+          <w:t>-juridiques/societe-en-commandite.html</w:t>
         </w:r>
       </w:hyperlink>
     </w:p>
@@ -1009,7 +1026,6 @@
         <w:rPr>
           <w:noProof/>
         </w:rPr>
-        <w:lastRenderedPageBreak/>
         <w:drawing>
           <wp:inline distT="0" distB="0" distL="0" distR="0" wp14:anchorId="186F703B" wp14:editId="2D703C17">
             <wp:extent cx="6192520" cy="4758690"/>
@@ -1072,7 +1088,6 @@
         <w:rPr>
           <w:noProof/>
         </w:rPr>
-        <w:lastRenderedPageBreak/>
         <w:drawing>
           <wp:inline distT="0" distB="0" distL="0" distR="0" wp14:anchorId="3130156D" wp14:editId="22AED16C">
             <wp:extent cx="6192520" cy="4965065"/>
@@ -1158,25 +1173,7 @@
           <w:sz w:val="22"/>
           <w:szCs w:val="22"/>
         </w:rPr>
-        <w:t xml:space="preserve">La gestion et les </w:t>
-      </w:r>
-      <w:proofErr w:type="spellStart"/>
-      <w:r>
-        <w:rPr>
-          <w:rFonts w:ascii="Century Gothic" w:hAnsi="Century Gothic"/>
-          <w:sz w:val="22"/>
-          <w:szCs w:val="22"/>
-        </w:rPr>
-        <w:t>négocviations</w:t>
-      </w:r>
-      <w:proofErr w:type="spellEnd"/>
-      <w:r>
-        <w:rPr>
-          <w:rFonts w:ascii="Century Gothic" w:hAnsi="Century Gothic"/>
-          <w:sz w:val="22"/>
-          <w:szCs w:val="22"/>
-        </w:rPr>
-        <w:t xml:space="preserve"> au niveau mondial se font au travers de l’OMC (</w:t>
+        <w:t>La gestion et les négociations au niveau mondial se font au travers de l’OMC (</w:t>
       </w:r>
       <w:hyperlink r:id="rId20" w:history="1">
         <w:r>
@@ -1275,11 +1272,10 @@
         <w:rPr>
           <w:noProof/>
         </w:rPr>
-        <w:lastRenderedPageBreak/>
         <w:drawing>
-          <wp:inline distT="0" distB="0" distL="0" distR="0" wp14:anchorId="7C43F7A8" wp14:editId="2E644815">
-            <wp:extent cx="4676775" cy="2035778"/>
-            <wp:effectExtent l="152400" t="152400" r="352425" b="365125"/>
+          <wp:inline distT="0" distB="0" distL="0" distR="0" wp14:anchorId="7C43F7A8" wp14:editId="5A237FE4">
+            <wp:extent cx="6018636" cy="2619884"/>
+            <wp:effectExtent l="152400" t="152400" r="356870" b="352425"/>
             <wp:docPr id="824072346" name="Image 1" descr="Une image contenant texte, capture d’écran, Police, information&#10;&#10;Description générée automatiquement"/>
             <wp:cNvGraphicFramePr>
               <a:graphicFrameLocks xmlns:a="http://schemas.openxmlformats.org/drawingml/2006/main" noChangeAspect="1"/>
@@ -1300,7 +1296,7 @@
                   <pic:spPr>
                     <a:xfrm>
                       <a:off x="0" y="0"/>
-                      <a:ext cx="4691259" cy="2042083"/>
+                      <a:ext cx="6108891" cy="2659172"/>
                     </a:xfrm>
                     <a:prstGeom prst="rect">
                       <a:avLst/>
@@ -1338,6 +1334,10 @@
     <w:p>
       <w:pPr>
         <w:pStyle w:val="NormalWeb"/>
+        <w:numPr>
+          <w:ilvl w:val="0"/>
+          <w:numId w:val="48"/>
+        </w:numPr>
         <w:spacing w:before="0" w:beforeAutospacing="0" w:after="120" w:afterAutospacing="0" w:line="240" w:lineRule="auto"/>
         <w:jc w:val="center"/>
         <w:rPr>
@@ -1351,9 +1351,9 @@
           <w:noProof/>
         </w:rPr>
         <w:drawing>
-          <wp:inline distT="0" distB="0" distL="0" distR="0" wp14:anchorId="0F9BA40B" wp14:editId="7996A756">
-            <wp:extent cx="4743450" cy="1935903"/>
-            <wp:effectExtent l="152400" t="152400" r="361950" b="369570"/>
+          <wp:inline distT="0" distB="0" distL="0" distR="0" wp14:anchorId="0F9BA40B" wp14:editId="2D387FAA">
+            <wp:extent cx="5961321" cy="2432942"/>
+            <wp:effectExtent l="152400" t="152400" r="351155" b="361315"/>
             <wp:docPr id="1749907111" name="Image 1" descr="Une image contenant texte, capture d’écran, Police, information&#10;&#10;Description générée automatiquement"/>
             <wp:cNvGraphicFramePr>
               <a:graphicFrameLocks xmlns:a="http://schemas.openxmlformats.org/drawingml/2006/main" noChangeAspect="1"/>
@@ -1374,7 +1374,7 @@
                   <pic:spPr>
                     <a:xfrm>
                       <a:off x="0" y="0"/>
-                      <a:ext cx="4770156" cy="1946802"/>
+                      <a:ext cx="6082286" cy="2482310"/>
                     </a:xfrm>
                     <a:prstGeom prst="rect">
                       <a:avLst/>
@@ -2067,30 +2067,84 @@
 <file path=word/numbering.xml><?xml version="1.0" encoding="utf-8"?>
 <w:numbering xmlns:wpc="http://schemas.microsoft.com/office/word/2010/wordprocessingCanvas" xmlns:cx="http://schemas.microsoft.com/office/drawing/2014/chartex" xmlns:cx1="http://schemas.microsoft.com/office/drawing/2015/9/8/chartex" xmlns:cx2="http://schemas.microsoft.com/office/drawing/2015/10/21/chartex" xmlns:cx3="http://schemas.microsoft.com/office/drawing/2016/5/9/chartex" xmlns:cx4="http://schemas.microsoft.com/office/drawing/2016/5/10/chartex" xmlns:cx5="http://schemas.microsoft.com/office/drawing/2016/5/11/chartex" xmlns:cx6="http://schemas.microsoft.com/office/drawing/2016/5/12/chartex" xmlns:cx7="http://schemas.microsoft.com/office/drawing/2016/5/13/chartex" xmlns:cx8="http://schemas.microsoft.com/office/drawing/2016/5/14/chartex" xmlns:mc="http://schemas.openxmlformats.org/markup-compatibility/2006" xmlns:aink="http://schemas.microsoft.com/office/drawing/2016/ink" xmlns:am3d="http://schemas.microsoft.com/office/drawing/2017/model3d" xmlns:o="urn:schemas-microsoft-com:office:office" xmlns:oel="http://schemas.microsoft.com/office/2019/extlst" xmlns:r="http://schemas.openxmlformats.org/officeDocument/2006/relationships" xmlns:m="http://schemas.openxmlformats.org/officeDocument/2006/math" xmlns:v="urn:schemas-microsoft-com:vml" xmlns:wp14="http://schemas.microsoft.com/office/word/2010/wordprocessingDrawing" xmlns:wp="http://schemas.openxmlformats.org/drawingml/2006/wordprocessingDrawing" xmlns:w10="urn:schemas-microsoft-com:office:word" xmlns:w="http://schemas.openxmlformats.org/wordprocessingml/2006/main" xmlns:w14="http://schemas.microsoft.com/office/word/2010/wordml" xmlns:w15="http://schemas.microsoft.com/office/word/2012/wordml" xmlns:w16cex="http://schemas.microsoft.com/office/word/2018/wordml/cex" xmlns:w16cid="http://schemas.microsoft.com/office/word/2016/wordml/cid" xmlns:w16="http://schemas.microsoft.com/office/word/2018/wordml" xmlns:w16du="http://schemas.microsoft.com/office/word/2023/wordml/word16du" xmlns:w16sdtdh="http://schemas.microsoft.com/office/word/2020/wordml/sdtdatahash" xmlns:w16sdtfl="http://schemas.microsoft.com/office/word/2024/wordml/sdtformatlock" xmlns:w16se="http://schemas.microsoft.com/office/word/2015/wordml/symex" xmlns:wpg="http://schemas.microsoft.com/office/word/2010/wordprocessingGroup" xmlns:wpi="http://schemas.microsoft.com/office/word/2010/wordprocessingInk" xmlns:wne="http://schemas.microsoft.com/office/word/2006/wordml" xmlns:wps="http://schemas.microsoft.com/office/word/2010/wordprocessingShape" mc:Ignorable="w14 w15 w16se w16cid w16 w16cex w16sdtdh w16sdtfl w16du wp14">
   <w:numPicBullet w:numPicBulletId="0">
-    <w:pict>
-      <v:shapetype id="_x0000_t75" coordsize="21600,21600" o:spt="75" o:preferrelative="t" path="m@4@5l@4@11@9@11@9@5xe" filled="f" stroked="f">
-        <v:stroke joinstyle="miter"/>
-        <v:formulas>
-          <v:f eqn="if lineDrawn pixelLineWidth 0"/>
-          <v:f eqn="sum @0 1 0"/>
-          <v:f eqn="sum 0 0 @1"/>
-          <v:f eqn="prod @2 1 2"/>
-          <v:f eqn="prod @3 21600 pixelWidth"/>
-          <v:f eqn="prod @3 21600 pixelHeight"/>
-          <v:f eqn="sum @0 0 1"/>
-          <v:f eqn="prod @6 1 2"/>
-          <v:f eqn="prod @7 21600 pixelWidth"/>
-          <v:f eqn="sum @8 21600 0"/>
-          <v:f eqn="prod @7 21600 pixelHeight"/>
-          <v:f eqn="sum @10 21600 0"/>
-        </v:formulas>
-        <v:path o:extrusionok="f" gradientshapeok="t" o:connecttype="rect"/>
-        <o:lock v:ext="edit" aspectratio="t"/>
-      </v:shapetype>
-      <v:shape id="_x0000_i1030" type="#_x0000_t75" style="width:14.5pt;height:14.5pt" o:bullet="t">
-        <v:imagedata r:id="rId1" o:title="BD10263_"/>
-      </v:shape>
-    </w:pict>
+    <mc:AlternateContent>
+      <mc:Choice Requires="v">
+        <w:pict>
+          <v:shapetype w14:anchorId="59BBDDFD" id="_x0000_t75" coordsize="21600,21600" o:spt="75" o:preferrelative="t" path="m@4@5l@4@11@9@11@9@5xe" filled="f" stroked="f">
+            <v:stroke joinstyle="miter"/>
+            <v:formulas>
+              <v:f eqn="if lineDrawn pixelLineWidth 0"/>
+              <v:f eqn="sum @0 1 0"/>
+              <v:f eqn="sum 0 0 @1"/>
+              <v:f eqn="prod @2 1 2"/>
+              <v:f eqn="prod @3 21600 pixelWidth"/>
+              <v:f eqn="prod @3 21600 pixelHeight"/>
+              <v:f eqn="sum @0 0 1"/>
+              <v:f eqn="prod @6 1 2"/>
+              <v:f eqn="prod @7 21600 pixelWidth"/>
+              <v:f eqn="sum @8 21600 0"/>
+              <v:f eqn="prod @7 21600 pixelHeight"/>
+              <v:f eqn="sum @10 21600 0"/>
+            </v:formulas>
+            <v:path o:extrusionok="f" gradientshapeok="t" o:connecttype="rect"/>
+            <o:lock v:ext="edit" aspectratio="t"/>
+          </v:shapetype>
+          <v:shape id="Image 2052626833" o:spid="_x0000_i1025" type="#_x0000_t75" style="width:14pt;height:14pt;visibility:visible;mso-wrap-style:square">
+            <v:imagedata r:id="rId1" o:title=""/>
+          </v:shape>
+        </w:pict>
+      </mc:Choice>
+      <mc:Fallback>
+        <w:drawing>
+          <wp:inline distT="0" distB="0" distL="0" distR="0" wp14:anchorId="46C125AD" wp14:editId="7ACF32F7">
+            <wp:extent cx="177800" cy="177800"/>
+            <wp:effectExtent l="0" t="0" r="0" b="0"/>
+            <wp:docPr id="2052626833" name="Image 2052626833"/>
+            <wp:cNvGraphicFramePr>
+              <a:graphicFrameLocks xmlns:a="http://schemas.openxmlformats.org/drawingml/2006/main" noChangeAspect="1"/>
+            </wp:cNvGraphicFramePr>
+            <a:graphic xmlns:a="http://schemas.openxmlformats.org/drawingml/2006/main">
+              <a:graphicData uri="http://schemas.openxmlformats.org/drawingml/2006/picture">
+                <pic:pic xmlns:pic="http://schemas.openxmlformats.org/drawingml/2006/picture">
+                  <pic:nvPicPr>
+                    <pic:cNvPr id="0" name="Picture -1023"/>
+                    <pic:cNvPicPr>
+                      <a:picLocks noChangeAspect="1" noChangeArrowheads="1"/>
+                    </pic:cNvPicPr>
+                  </pic:nvPicPr>
+                  <pic:blipFill>
+                    <a:blip r:embed="rId2">
+                      <a:extLst>
+                        <a:ext uri="{28A0092B-C50C-407E-A947-70E740481C1C}">
+                          <a14:useLocalDpi xmlns:a14="http://schemas.microsoft.com/office/drawing/2010/main" val="0"/>
+                        </a:ext>
+                      </a:extLst>
+                    </a:blip>
+                    <a:srcRect/>
+                    <a:stretch>
+                      <a:fillRect/>
+                    </a:stretch>
+                  </pic:blipFill>
+                  <pic:spPr bwMode="auto">
+                    <a:xfrm>
+                      <a:off x="0" y="0"/>
+                      <a:ext cx="177800" cy="177800"/>
+                    </a:xfrm>
+                    <a:prstGeom prst="rect">
+                      <a:avLst/>
+                    </a:prstGeom>
+                    <a:noFill/>
+                    <a:ln>
+                      <a:noFill/>
+                    </a:ln>
+                  </pic:spPr>
+                </pic:pic>
+              </a:graphicData>
+            </a:graphic>
+          </wp:inline>
+        </w:drawing>
+      </mc:Fallback>
+    </mc:AlternateContent>
   </w:numPicBullet>
   <w:abstractNum w:abstractNumId="0" w15:restartNumberingAfterBreak="0">
     <w:nsid w:val="FFFFFF88"/>
@@ -3207,6 +3261,92 @@
     </w:lvl>
   </w:abstractNum>
   <w:abstractNum w:abstractNumId="9" w15:restartNumberingAfterBreak="0">
+    <w:nsid w:val="10217BF5"/>
+    <w:multiLevelType w:val="hybridMultilevel"/>
+    <w:tmpl w:val="5A56FB4C"/>
+    <w:lvl w:ilvl="0" w:tplc="040C000F">
+      <w:start w:val="1"/>
+      <w:numFmt w:val="decimal"/>
+      <w:lvlText w:val="%1."/>
+      <w:lvlJc w:val="left"/>
+      <w:pPr>
+        <w:ind w:left="720" w:hanging="360"/>
+      </w:pPr>
+    </w:lvl>
+    <w:lvl w:ilvl="1" w:tplc="040C0019" w:tentative="1">
+      <w:start w:val="1"/>
+      <w:numFmt w:val="lowerLetter"/>
+      <w:lvlText w:val="%2."/>
+      <w:lvlJc w:val="left"/>
+      <w:pPr>
+        <w:ind w:left="1440" w:hanging="360"/>
+      </w:pPr>
+    </w:lvl>
+    <w:lvl w:ilvl="2" w:tplc="040C001B" w:tentative="1">
+      <w:start w:val="1"/>
+      <w:numFmt w:val="lowerRoman"/>
+      <w:lvlText w:val="%3."/>
+      <w:lvlJc w:val="right"/>
+      <w:pPr>
+        <w:ind w:left="2160" w:hanging="180"/>
+      </w:pPr>
+    </w:lvl>
+    <w:lvl w:ilvl="3" w:tplc="040C000F" w:tentative="1">
+      <w:start w:val="1"/>
+      <w:numFmt w:val="decimal"/>
+      <w:lvlText w:val="%4."/>
+      <w:lvlJc w:val="left"/>
+      <w:pPr>
+        <w:ind w:left="2880" w:hanging="360"/>
+      </w:pPr>
+    </w:lvl>
+    <w:lvl w:ilvl="4" w:tplc="040C0019" w:tentative="1">
+      <w:start w:val="1"/>
+      <w:numFmt w:val="lowerLetter"/>
+      <w:lvlText w:val="%5."/>
+      <w:lvlJc w:val="left"/>
+      <w:pPr>
+        <w:ind w:left="3600" w:hanging="360"/>
+      </w:pPr>
+    </w:lvl>
+    <w:lvl w:ilvl="5" w:tplc="040C001B" w:tentative="1">
+      <w:start w:val="1"/>
+      <w:numFmt w:val="lowerRoman"/>
+      <w:lvlText w:val="%6."/>
+      <w:lvlJc w:val="right"/>
+      <w:pPr>
+        <w:ind w:left="4320" w:hanging="180"/>
+      </w:pPr>
+    </w:lvl>
+    <w:lvl w:ilvl="6" w:tplc="040C000F" w:tentative="1">
+      <w:start w:val="1"/>
+      <w:numFmt w:val="decimal"/>
+      <w:lvlText w:val="%7."/>
+      <w:lvlJc w:val="left"/>
+      <w:pPr>
+        <w:ind w:left="5040" w:hanging="360"/>
+      </w:pPr>
+    </w:lvl>
+    <w:lvl w:ilvl="7" w:tplc="040C0019" w:tentative="1">
+      <w:start w:val="1"/>
+      <w:numFmt w:val="lowerLetter"/>
+      <w:lvlText w:val="%8."/>
+      <w:lvlJc w:val="left"/>
+      <w:pPr>
+        <w:ind w:left="5760" w:hanging="360"/>
+      </w:pPr>
+    </w:lvl>
+    <w:lvl w:ilvl="8" w:tplc="040C001B" w:tentative="1">
+      <w:start w:val="1"/>
+      <w:numFmt w:val="lowerRoman"/>
+      <w:lvlText w:val="%9."/>
+      <w:lvlJc w:val="right"/>
+      <w:pPr>
+        <w:ind w:left="6480" w:hanging="180"/>
+      </w:pPr>
+    </w:lvl>
+  </w:abstractNum>
+  <w:abstractNum w:abstractNumId="10" w15:restartNumberingAfterBreak="0">
     <w:nsid w:val="12167F18"/>
     <w:multiLevelType w:val="hybridMultilevel"/>
     <w:tmpl w:val="C22CB476"/>
@@ -3296,7 +3436,7 @@
       </w:pPr>
     </w:lvl>
   </w:abstractNum>
-  <w:abstractNum w:abstractNumId="10" w15:restartNumberingAfterBreak="0">
+  <w:abstractNum w:abstractNumId="11" w15:restartNumberingAfterBreak="0">
     <w:nsid w:val="13AB381A"/>
     <w:multiLevelType w:val="hybridMultilevel"/>
     <w:tmpl w:val="B43857E8"/>
@@ -3439,7 +3579,7 @@
       </w:rPr>
     </w:lvl>
   </w:abstractNum>
-  <w:abstractNum w:abstractNumId="11" w15:restartNumberingAfterBreak="0">
+  <w:abstractNum w:abstractNumId="12" w15:restartNumberingAfterBreak="0">
     <w:nsid w:val="146110ED"/>
     <w:multiLevelType w:val="multilevel"/>
     <w:tmpl w:val="0D026E4A"/>
@@ -3588,7 +3728,7 @@
       </w:rPr>
     </w:lvl>
   </w:abstractNum>
-  <w:abstractNum w:abstractNumId="12" w15:restartNumberingAfterBreak="0">
+  <w:abstractNum w:abstractNumId="13" w15:restartNumberingAfterBreak="0">
     <w:nsid w:val="19336FC5"/>
     <w:multiLevelType w:val="multilevel"/>
     <w:tmpl w:val="C3485928"/>
@@ -3705,7 +3845,7 @@
       </w:pPr>
     </w:lvl>
   </w:abstractNum>
-  <w:abstractNum w:abstractNumId="13" w15:restartNumberingAfterBreak="0">
+  <w:abstractNum w:abstractNumId="14" w15:restartNumberingAfterBreak="0">
     <w:nsid w:val="1B815989"/>
     <w:multiLevelType w:val="multilevel"/>
     <w:tmpl w:val="5E5A2C5C"/>
@@ -3854,7 +3994,7 @@
       </w:rPr>
     </w:lvl>
   </w:abstractNum>
-  <w:abstractNum w:abstractNumId="14" w15:restartNumberingAfterBreak="0">
+  <w:abstractNum w:abstractNumId="15" w15:restartNumberingAfterBreak="0">
     <w:nsid w:val="236D3B1D"/>
     <w:multiLevelType w:val="multilevel"/>
     <w:tmpl w:val="173A7C44"/>
@@ -4003,7 +4143,7 @@
       </w:rPr>
     </w:lvl>
   </w:abstractNum>
-  <w:abstractNum w:abstractNumId="15" w15:restartNumberingAfterBreak="0">
+  <w:abstractNum w:abstractNumId="16" w15:restartNumberingAfterBreak="0">
     <w:nsid w:val="2B965E76"/>
     <w:multiLevelType w:val="multilevel"/>
     <w:tmpl w:val="41769F94"/>
@@ -4152,7 +4292,7 @@
       </w:rPr>
     </w:lvl>
   </w:abstractNum>
-  <w:abstractNum w:abstractNumId="16" w15:restartNumberingAfterBreak="0">
+  <w:abstractNum w:abstractNumId="17" w15:restartNumberingAfterBreak="0">
     <w:nsid w:val="2D9B5477"/>
     <w:multiLevelType w:val="multilevel"/>
     <w:tmpl w:val="67D48F96"/>
@@ -4301,7 +4441,7 @@
       </w:rPr>
     </w:lvl>
   </w:abstractNum>
-  <w:abstractNum w:abstractNumId="17" w15:restartNumberingAfterBreak="0">
+  <w:abstractNum w:abstractNumId="18" w15:restartNumberingAfterBreak="0">
     <w:nsid w:val="34654C76"/>
     <w:multiLevelType w:val="multilevel"/>
     <w:tmpl w:val="035AF078"/>
@@ -4450,7 +4590,7 @@
       </w:rPr>
     </w:lvl>
   </w:abstractNum>
-  <w:abstractNum w:abstractNumId="18" w15:restartNumberingAfterBreak="0">
+  <w:abstractNum w:abstractNumId="19" w15:restartNumberingAfterBreak="0">
     <w:nsid w:val="419F28F0"/>
     <w:multiLevelType w:val="multilevel"/>
     <w:tmpl w:val="698C9140"/>
@@ -4599,7 +4739,7 @@
       </w:rPr>
     </w:lvl>
   </w:abstractNum>
-  <w:abstractNum w:abstractNumId="19" w15:restartNumberingAfterBreak="0">
+  <w:abstractNum w:abstractNumId="20" w15:restartNumberingAfterBreak="0">
     <w:nsid w:val="44C45A4D"/>
     <w:multiLevelType w:val="hybridMultilevel"/>
     <w:tmpl w:val="EEACCF78"/>
@@ -4712,7 +4852,7 @@
       </w:rPr>
     </w:lvl>
   </w:abstractNum>
-  <w:abstractNum w:abstractNumId="20" w15:restartNumberingAfterBreak="0">
+  <w:abstractNum w:abstractNumId="21" w15:restartNumberingAfterBreak="0">
     <w:nsid w:val="4AB25647"/>
     <w:multiLevelType w:val="multilevel"/>
     <w:tmpl w:val="3EDE4F8A"/>
@@ -4861,7 +5001,7 @@
       </w:rPr>
     </w:lvl>
   </w:abstractNum>
-  <w:abstractNum w:abstractNumId="21" w15:restartNumberingAfterBreak="0">
+  <w:abstractNum w:abstractNumId="22" w15:restartNumberingAfterBreak="0">
     <w:nsid w:val="4DF908C2"/>
     <w:multiLevelType w:val="multilevel"/>
     <w:tmpl w:val="5E8EC792"/>
@@ -5010,7 +5150,7 @@
       </w:rPr>
     </w:lvl>
   </w:abstractNum>
-  <w:abstractNum w:abstractNumId="22" w15:restartNumberingAfterBreak="0">
+  <w:abstractNum w:abstractNumId="23" w15:restartNumberingAfterBreak="0">
     <w:nsid w:val="55F605A5"/>
     <w:multiLevelType w:val="hybridMultilevel"/>
     <w:tmpl w:val="67C09F44"/>
@@ -5123,7 +5263,7 @@
       </w:rPr>
     </w:lvl>
   </w:abstractNum>
-  <w:abstractNum w:abstractNumId="23" w15:restartNumberingAfterBreak="0">
+  <w:abstractNum w:abstractNumId="24" w15:restartNumberingAfterBreak="0">
     <w:nsid w:val="5BDE12E9"/>
     <w:multiLevelType w:val="multilevel"/>
     <w:tmpl w:val="6BCABDA4"/>
@@ -5272,7 +5412,7 @@
       </w:rPr>
     </w:lvl>
   </w:abstractNum>
-  <w:abstractNum w:abstractNumId="24" w15:restartNumberingAfterBreak="0">
+  <w:abstractNum w:abstractNumId="25" w15:restartNumberingAfterBreak="0">
     <w:nsid w:val="6E532E7F"/>
     <w:multiLevelType w:val="multilevel"/>
     <w:tmpl w:val="13482846"/>
@@ -5393,7 +5533,7 @@
       </w:pPr>
     </w:lvl>
   </w:abstractNum>
-  <w:abstractNum w:abstractNumId="25" w15:restartNumberingAfterBreak="0">
+  <w:abstractNum w:abstractNumId="26" w15:restartNumberingAfterBreak="0">
     <w:nsid w:val="730D0B25"/>
     <w:multiLevelType w:val="multilevel"/>
     <w:tmpl w:val="EFA63356"/>
@@ -5514,7 +5654,7 @@
       </w:pPr>
     </w:lvl>
   </w:abstractNum>
-  <w:abstractNum w:abstractNumId="26" w15:restartNumberingAfterBreak="0">
+  <w:abstractNum w:abstractNumId="27" w15:restartNumberingAfterBreak="0">
     <w:nsid w:val="762D625A"/>
     <w:multiLevelType w:val="multilevel"/>
     <w:tmpl w:val="D9A89AB8"/>
@@ -5667,46 +5807,46 @@
     <w:abstractNumId w:val="1"/>
   </w:num>
   <w:num w:numId="2" w16cid:durableId="847018413">
-    <w:abstractNumId w:val="10"/>
+    <w:abstractNumId w:val="11"/>
   </w:num>
   <w:num w:numId="3" w16cid:durableId="1195385201">
     <w:abstractNumId w:val="8"/>
   </w:num>
   <w:num w:numId="4" w16cid:durableId="667908741">
-    <w:abstractNumId w:val="9"/>
+    <w:abstractNumId w:val="10"/>
   </w:num>
   <w:num w:numId="5" w16cid:durableId="1975596566">
     <w:abstractNumId w:val="0"/>
   </w:num>
   <w:num w:numId="6" w16cid:durableId="1741950046">
-    <w:abstractNumId w:val="16"/>
+    <w:abstractNumId w:val="17"/>
   </w:num>
   <w:num w:numId="7" w16cid:durableId="484931058">
     <w:abstractNumId w:val="2"/>
   </w:num>
   <w:num w:numId="8" w16cid:durableId="88623540">
-    <w:abstractNumId w:val="11"/>
+    <w:abstractNumId w:val="12"/>
   </w:num>
   <w:num w:numId="9" w16cid:durableId="862784223">
     <w:abstractNumId w:val="3"/>
   </w:num>
   <w:num w:numId="10" w16cid:durableId="1133519148">
-    <w:abstractNumId w:val="12"/>
+    <w:abstractNumId w:val="13"/>
   </w:num>
   <w:num w:numId="11" w16cid:durableId="1633441610">
-    <w:abstractNumId w:val="18"/>
+    <w:abstractNumId w:val="19"/>
   </w:num>
   <w:num w:numId="12" w16cid:durableId="1028606738">
-    <w:abstractNumId w:val="19"/>
+    <w:abstractNumId w:val="20"/>
   </w:num>
   <w:num w:numId="13" w16cid:durableId="1431008602">
-    <w:abstractNumId w:val="9"/>
+    <w:abstractNumId w:val="10"/>
   </w:num>
   <w:num w:numId="14" w16cid:durableId="593053401">
-    <w:abstractNumId w:val="9"/>
+    <w:abstractNumId w:val="10"/>
   </w:num>
   <w:num w:numId="15" w16cid:durableId="179122079">
-    <w:abstractNumId w:val="9"/>
+    <w:abstractNumId w:val="10"/>
   </w:num>
   <w:num w:numId="16" w16cid:durableId="1875996862">
     <w:abstractNumId w:val="1"/>
@@ -5715,13 +5855,13 @@
     <w:abstractNumId w:val="1"/>
   </w:num>
   <w:num w:numId="18" w16cid:durableId="1674336681">
-    <w:abstractNumId w:val="14"/>
+    <w:abstractNumId w:val="15"/>
   </w:num>
   <w:num w:numId="19" w16cid:durableId="2060786712">
     <w:abstractNumId w:val="6"/>
   </w:num>
   <w:num w:numId="20" w16cid:durableId="201326891">
-    <w:abstractNumId w:val="17"/>
+    <w:abstractNumId w:val="18"/>
   </w:num>
   <w:num w:numId="21" w16cid:durableId="601381025">
     <w:abstractNumId w:val="7"/>
@@ -5730,13 +5870,13 @@
     <w:abstractNumId w:val="1"/>
   </w:num>
   <w:num w:numId="23" w16cid:durableId="1082721991">
-    <w:abstractNumId w:val="9"/>
+    <w:abstractNumId w:val="10"/>
   </w:num>
   <w:num w:numId="24" w16cid:durableId="614869432">
-    <w:abstractNumId w:val="9"/>
+    <w:abstractNumId w:val="10"/>
   </w:num>
   <w:num w:numId="25" w16cid:durableId="178735702">
-    <w:abstractNumId w:val="9"/>
+    <w:abstractNumId w:val="10"/>
   </w:num>
   <w:num w:numId="26" w16cid:durableId="221059743">
     <w:abstractNumId w:val="1"/>
@@ -5748,60 +5888,63 @@
     <w:abstractNumId w:val="1"/>
   </w:num>
   <w:num w:numId="29" w16cid:durableId="1533493736">
-    <w:abstractNumId w:val="9"/>
+    <w:abstractNumId w:val="10"/>
   </w:num>
   <w:num w:numId="30" w16cid:durableId="975179033">
-    <w:abstractNumId w:val="9"/>
+    <w:abstractNumId w:val="10"/>
   </w:num>
   <w:num w:numId="31" w16cid:durableId="858853064">
-    <w:abstractNumId w:val="9"/>
+    <w:abstractNumId w:val="10"/>
   </w:num>
   <w:num w:numId="32" w16cid:durableId="242224744">
-    <w:abstractNumId w:val="9"/>
+    <w:abstractNumId w:val="10"/>
   </w:num>
   <w:num w:numId="33" w16cid:durableId="1025903050">
-    <w:abstractNumId w:val="9"/>
+    <w:abstractNumId w:val="10"/>
   </w:num>
   <w:num w:numId="34" w16cid:durableId="1622107302">
-    <w:abstractNumId w:val="9"/>
+    <w:abstractNumId w:val="10"/>
   </w:num>
   <w:num w:numId="35" w16cid:durableId="293798550">
-    <w:abstractNumId w:val="13"/>
+    <w:abstractNumId w:val="14"/>
   </w:num>
   <w:num w:numId="36" w16cid:durableId="1821189971">
     <w:abstractNumId w:val="5"/>
   </w:num>
   <w:num w:numId="37" w16cid:durableId="1234198093">
-    <w:abstractNumId w:val="26"/>
+    <w:abstractNumId w:val="27"/>
   </w:num>
   <w:num w:numId="38" w16cid:durableId="2026515934">
-    <w:abstractNumId w:val="23"/>
+    <w:abstractNumId w:val="24"/>
   </w:num>
   <w:num w:numId="39" w16cid:durableId="1400176647">
-    <w:abstractNumId w:val="15"/>
+    <w:abstractNumId w:val="16"/>
   </w:num>
   <w:num w:numId="40" w16cid:durableId="753820168">
     <w:abstractNumId w:val="4"/>
   </w:num>
   <w:num w:numId="41" w16cid:durableId="362487717">
-    <w:abstractNumId w:val="20"/>
+    <w:abstractNumId w:val="21"/>
   </w:num>
   <w:num w:numId="42" w16cid:durableId="739792798">
-    <w:abstractNumId w:val="24"/>
+    <w:abstractNumId w:val="25"/>
   </w:num>
   <w:num w:numId="43" w16cid:durableId="1172528309">
-    <w:abstractNumId w:val="25"/>
+    <w:abstractNumId w:val="26"/>
   </w:num>
   <w:num w:numId="44" w16cid:durableId="950670972">
-    <w:abstractNumId w:val="21"/>
+    <w:abstractNumId w:val="22"/>
   </w:num>
   <w:num w:numId="45" w16cid:durableId="1062874370">
-    <w:abstractNumId w:val="22"/>
+    <w:abstractNumId w:val="23"/>
   </w:num>
   <w:num w:numId="46" w16cid:durableId="1401291750">
-    <w:abstractNumId w:val="9"/>
+    <w:abstractNumId w:val="10"/>
   </w:num>
   <w:num w:numId="47" w16cid:durableId="903416901">
+    <w:abstractNumId w:val="10"/>
+  </w:num>
+  <w:num w:numId="48" w16cid:durableId="933706162">
     <w:abstractNumId w:val="9"/>
   </w:num>
   <w:numIdMacAtCleanup w:val="9"/>
@@ -7449,10 +7592,19 @@
 </file>
 
 <file path=customXml/item1.xml><?xml version="1.0" encoding="utf-8"?>
+<?mso-contentType ?>
+<FormTemplates xmlns="http://schemas.microsoft.com/sharepoint/v3/contenttype/forms">
+  <Display>DocumentLibraryForm</Display>
+  <Edit>DocumentLibraryForm</Edit>
+  <New>DocumentLibraryForm</New>
+</FormTemplates>
+</file>
+
+<file path=customXml/item2.xml><?xml version="1.0" encoding="utf-8"?>
 <b:Sources xmlns:b="http://schemas.openxmlformats.org/officeDocument/2006/bibliography" xmlns="http://schemas.openxmlformats.org/officeDocument/2006/bibliography" SelectedStyle="\APASixthEditionOfficeOnline.xsl" StyleName="APA" Version="6"/>
 </file>
 
-<file path=customXml/item2.xml><?xml version="1.0" encoding="utf-8"?>
+<file path=customXml/item3.xml><?xml version="1.0" encoding="utf-8"?>
 <p:properties xmlns:p="http://schemas.microsoft.com/office/2006/metadata/properties" xmlns:xsi="http://www.w3.org/2001/XMLSchema-instance" xmlns:pc="http://schemas.microsoft.com/office/infopath/2007/PartnerControls">
   <documentManagement>
     <IconOverlay xmlns="http://schemas.microsoft.com/sharepoint/v4" xsi:nil="true"/>
@@ -7464,7 +7616,7 @@
 </p:properties>
 </file>
 
-<file path=customXml/item3.xml><?xml version="1.0" encoding="utf-8"?>
+<file path=customXml/item4.xml><?xml version="1.0" encoding="utf-8"?>
 <ct:contentTypeSchema xmlns:ct="http://schemas.microsoft.com/office/2006/metadata/contentType" xmlns:ma="http://schemas.microsoft.com/office/2006/metadata/properties/metaAttributes" ct:_="" ma:_="" ma:contentTypeName="Document" ma:contentTypeID="0x0101001ABD9BFFC9E543439C53A2705AE306EF" ma:contentTypeVersion="19" ma:contentTypeDescription="Crée un document." ma:contentTypeScope="" ma:versionID="f3418dd4ca302601ba73fa17965a3f21">
   <xsd:schema xmlns:xsd="http://www.w3.org/2001/XMLSchema" xmlns:xs="http://www.w3.org/2001/XMLSchema" xmlns:p="http://schemas.microsoft.com/office/2006/metadata/properties" xmlns:ns2="bf2f2df3-a963-4452-b0e7-67dabc627c35" xmlns:ns3="http://schemas.microsoft.com/sharepoint/v4" xmlns:ns4="f7d9f5a6-831d-4621-8c77-cbcaf993e406" targetNamespace="http://schemas.microsoft.com/office/2006/metadata/properties" ma:root="true" ma:fieldsID="5d82fd028d299635ce1df2d808d1b2ae" ns2:_="" ns3:_="" ns4:_="">
     <xsd:import namespace="bf2f2df3-a963-4452-b0e7-67dabc627c35"/>
@@ -7730,16 +7882,15 @@
 </ct:contentTypeSchema>
 </file>
 
-<file path=customXml/item4.xml><?xml version="1.0" encoding="utf-8"?>
-<?mso-contentType ?>
-<FormTemplates xmlns="http://schemas.microsoft.com/sharepoint/v3/contenttype/forms">
-  <Display>DocumentLibraryForm</Display>
-  <Edit>DocumentLibraryForm</Edit>
-  <New>DocumentLibraryForm</New>
-</FormTemplates>
+<file path=customXml/itemProps1.xml><?xml version="1.0" encoding="utf-8"?>
+<ds:datastoreItem xmlns:ds="http://schemas.openxmlformats.org/officeDocument/2006/customXml" ds:itemID="{59C64318-4ECA-4016-A35D-5F1C0D80A713}">
+  <ds:schemaRefs>
+    <ds:schemaRef ds:uri="http://schemas.microsoft.com/sharepoint/v3/contenttype/forms"/>
+  </ds:schemaRefs>
+</ds:datastoreItem>
 </file>
 
-<file path=customXml/itemProps1.xml><?xml version="1.0" encoding="utf-8"?>
+<file path=customXml/itemProps2.xml><?xml version="1.0" encoding="utf-8"?>
 <ds:datastoreItem xmlns:ds="http://schemas.openxmlformats.org/officeDocument/2006/customXml" ds:itemID="{7AE04F16-B754-4897-89B2-B0DA47C29496}">
   <ds:schemaRefs>
     <ds:schemaRef ds:uri="http://schemas.openxmlformats.org/officeDocument/2006/bibliography"/>
@@ -7747,7 +7898,7 @@
 </ds:datastoreItem>
 </file>
 
-<file path=customXml/itemProps2.xml><?xml version="1.0" encoding="utf-8"?>
+<file path=customXml/itemProps3.xml><?xml version="1.0" encoding="utf-8"?>
 <ds:datastoreItem xmlns:ds="http://schemas.openxmlformats.org/officeDocument/2006/customXml" ds:itemID="{875FB816-201F-4C85-BA8C-25E8F080FAA9}">
   <ds:schemaRefs>
     <ds:schemaRef ds:uri="http://schemas.microsoft.com/office/2006/metadata/properties"/>
@@ -7759,7 +7910,7 @@
 </ds:datastoreItem>
 </file>
 
-<file path=customXml/itemProps3.xml><?xml version="1.0" encoding="utf-8"?>
+<file path=customXml/itemProps4.xml><?xml version="1.0" encoding="utf-8"?>
 <ds:datastoreItem xmlns:ds="http://schemas.openxmlformats.org/officeDocument/2006/customXml" ds:itemID="{D5B9471B-CA9E-4022-9026-9FF8B513F5D3}">
   <ds:schemaRefs>
     <ds:schemaRef ds:uri="http://schemas.microsoft.com/office/2006/metadata/contentType"/>
@@ -7777,12 +7928,4 @@
     <ds:schemaRef ds:uri="http://schemas.microsoft.com/internal/obd"/>
   </ds:schemaRefs>
 </ds:datastoreItem>
-</file>
-
-<file path=customXml/itemProps4.xml><?xml version="1.0" encoding="utf-8"?>
-<ds:datastoreItem xmlns:ds="http://schemas.openxmlformats.org/officeDocument/2006/customXml" ds:itemID="{59C64318-4ECA-4016-A35D-5F1C0D80A713}">
-  <ds:schemaRefs>
-    <ds:schemaRef ds:uri="http://schemas.microsoft.com/sharepoint/v3/contenttype/forms"/>
-  </ds:schemaRefs>
-</ds:datastoreItem>
 </file>
</xml_diff>